<commit_message>
Update articletemplate_v1 (1) (Repaired).docx
</commit_message>
<xml_diff>
--- a/articletemplate_v1 (1) (Repaired).docx
+++ b/articletemplate_v1 (1) (Repaired).docx
@@ -769,7 +769,9 @@
         <w:contextualSpacing w:val="0"/>
       </w:pPr>
       <w:bookmarkStart w:id="10" w:name="_ga1nmaj8p1kt" w:colFirst="0" w:colLast="0"/>
+      <w:bookmarkStart w:id="11" w:name="_GoBack"/>
       <w:bookmarkEnd w:id="10"/>
+      <w:bookmarkEnd w:id="11"/>
       <w:r>
         <w:t>Introduction</w:t>
       </w:r>
@@ -1099,6 +1101,1937 @@
         </w:rPr>
       </w:pPr>
     </w:p>
+    <w:tbl>
+      <w:tblPr>
+        <w:tblW w:w="9360" w:type="dxa"/>
+        <w:tblInd w:w="-5" w:type="dxa"/>
+        <w:tblLayout w:type="fixed"/>
+        <w:tblLook w:val="04A0" w:firstRow="1" w:lastRow="0" w:firstColumn="1" w:lastColumn="0" w:noHBand="0" w:noVBand="1"/>
+      </w:tblPr>
+      <w:tblGrid>
+        <w:gridCol w:w="2790"/>
+        <w:gridCol w:w="1530"/>
+        <w:gridCol w:w="1440"/>
+        <w:gridCol w:w="1350"/>
+        <w:gridCol w:w="990"/>
+        <w:gridCol w:w="1260"/>
+      </w:tblGrid>
+      <w:tr>
+        <w:trPr>
+          <w:trHeight w:val="290"/>
+        </w:trPr>
+        <w:tc>
+          <w:tcPr>
+            <w:tcW w:w="2790" w:type="dxa"/>
+            <w:tcBorders>
+              <w:top w:val="single" w:sz="4" w:space="0" w:color="auto"/>
+              <w:left w:val="single" w:sz="4" w:space="0" w:color="auto"/>
+              <w:bottom w:val="single" w:sz="4" w:space="0" w:color="auto"/>
+              <w:right w:val="single" w:sz="4" w:space="0" w:color="auto"/>
+            </w:tcBorders>
+            <w:shd w:val="clear" w:color="auto" w:fill="auto"/>
+            <w:noWrap/>
+            <w:vAlign w:val="bottom"/>
+            <w:hideMark/>
+          </w:tcPr>
+          <w:p>
+            <w:pPr>
+              <w:spacing w:line="240" w:lineRule="auto"/>
+              <w:rPr>
+                <w:rFonts w:ascii="Calibri" w:eastAsia="Times New Roman" w:hAnsi="Calibri" w:cs="Calibri"/>
+              </w:rPr>
+            </w:pPr>
+            <w:r>
+              <w:rPr>
+                <w:rFonts w:ascii="Calibri" w:eastAsia="Times New Roman" w:hAnsi="Calibri" w:cs="Calibri"/>
+              </w:rPr>
+              <w:t> </w:t>
+            </w:r>
+          </w:p>
+        </w:tc>
+        <w:tc>
+          <w:tcPr>
+            <w:tcW w:w="1530" w:type="dxa"/>
+            <w:tcBorders>
+              <w:top w:val="single" w:sz="4" w:space="0" w:color="auto"/>
+              <w:left w:val="nil"/>
+              <w:bottom w:val="single" w:sz="4" w:space="0" w:color="auto"/>
+              <w:right w:val="single" w:sz="4" w:space="0" w:color="auto"/>
+            </w:tcBorders>
+            <w:shd w:val="clear" w:color="auto" w:fill="auto"/>
+            <w:noWrap/>
+            <w:vAlign w:val="bottom"/>
+            <w:hideMark/>
+          </w:tcPr>
+          <w:p>
+            <w:pPr>
+              <w:spacing w:line="240" w:lineRule="auto"/>
+              <w:jc w:val="center"/>
+              <w:rPr>
+                <w:rFonts w:ascii="Calibri" w:eastAsia="Times New Roman" w:hAnsi="Calibri" w:cs="Calibri"/>
+              </w:rPr>
+            </w:pPr>
+            <w:r>
+              <w:rPr>
+                <w:rFonts w:ascii="Calibri" w:eastAsia="Times New Roman" w:hAnsi="Calibri" w:cs="Calibri"/>
+              </w:rPr>
+              <w:t>Sport Analyzer</w:t>
+            </w:r>
+          </w:p>
+        </w:tc>
+        <w:tc>
+          <w:tcPr>
+            <w:tcW w:w="1440" w:type="dxa"/>
+            <w:tcBorders>
+              <w:top w:val="single" w:sz="4" w:space="0" w:color="auto"/>
+              <w:left w:val="nil"/>
+              <w:bottom w:val="single" w:sz="4" w:space="0" w:color="auto"/>
+              <w:right w:val="single" w:sz="4" w:space="0" w:color="auto"/>
+            </w:tcBorders>
+            <w:shd w:val="clear" w:color="auto" w:fill="auto"/>
+            <w:noWrap/>
+            <w:vAlign w:val="bottom"/>
+            <w:hideMark/>
+          </w:tcPr>
+          <w:p>
+            <w:pPr>
+              <w:spacing w:line="240" w:lineRule="auto"/>
+              <w:jc w:val="center"/>
+              <w:rPr>
+                <w:rFonts w:ascii="Calibri" w:eastAsia="Times New Roman" w:hAnsi="Calibri" w:cs="Calibri"/>
+              </w:rPr>
+            </w:pPr>
+            <w:proofErr w:type="spellStart"/>
+            <w:r>
+              <w:rPr>
+                <w:rFonts w:ascii="Calibri" w:eastAsia="Times New Roman" w:hAnsi="Calibri" w:cs="Calibri"/>
+              </w:rPr>
+              <w:t>Chronojump</w:t>
+            </w:r>
+            <w:proofErr w:type="spellEnd"/>
+          </w:p>
+        </w:tc>
+        <w:tc>
+          <w:tcPr>
+            <w:tcW w:w="1350" w:type="dxa"/>
+            <w:tcBorders>
+              <w:top w:val="single" w:sz="4" w:space="0" w:color="auto"/>
+              <w:left w:val="nil"/>
+              <w:bottom w:val="single" w:sz="4" w:space="0" w:color="auto"/>
+              <w:right w:val="single" w:sz="4" w:space="0" w:color="auto"/>
+            </w:tcBorders>
+            <w:shd w:val="clear" w:color="auto" w:fill="auto"/>
+            <w:noWrap/>
+            <w:vAlign w:val="bottom"/>
+            <w:hideMark/>
+          </w:tcPr>
+          <w:p>
+            <w:pPr>
+              <w:spacing w:line="240" w:lineRule="auto"/>
+              <w:jc w:val="center"/>
+              <w:rPr>
+                <w:rFonts w:ascii="Calibri" w:eastAsia="Times New Roman" w:hAnsi="Calibri" w:cs="Calibri"/>
+              </w:rPr>
+            </w:pPr>
+            <w:proofErr w:type="spellStart"/>
+            <w:r>
+              <w:rPr>
+                <w:rFonts w:ascii="Calibri" w:eastAsia="Times New Roman" w:hAnsi="Calibri" w:cs="Calibri"/>
+              </w:rPr>
+              <w:t>Musclelab</w:t>
+            </w:r>
+            <w:proofErr w:type="spellEnd"/>
+          </w:p>
+        </w:tc>
+        <w:tc>
+          <w:tcPr>
+            <w:tcW w:w="990" w:type="dxa"/>
+            <w:tcBorders>
+              <w:top w:val="single" w:sz="4" w:space="0" w:color="auto"/>
+              <w:left w:val="nil"/>
+              <w:bottom w:val="single" w:sz="4" w:space="0" w:color="auto"/>
+              <w:right w:val="single" w:sz="4" w:space="0" w:color="auto"/>
+            </w:tcBorders>
+            <w:shd w:val="clear" w:color="auto" w:fill="auto"/>
+            <w:noWrap/>
+            <w:vAlign w:val="bottom"/>
+            <w:hideMark/>
+          </w:tcPr>
+          <w:p>
+            <w:pPr>
+              <w:spacing w:line="240" w:lineRule="auto"/>
+              <w:jc w:val="center"/>
+              <w:rPr>
+                <w:rFonts w:ascii="Calibri" w:eastAsia="Times New Roman" w:hAnsi="Calibri" w:cs="Calibri"/>
+              </w:rPr>
+            </w:pPr>
+            <w:proofErr w:type="spellStart"/>
+            <w:r>
+              <w:rPr>
+                <w:rFonts w:ascii="Calibri" w:eastAsia="Times New Roman" w:hAnsi="Calibri" w:cs="Calibri"/>
+              </w:rPr>
+              <w:t>Vitrube</w:t>
+            </w:r>
+            <w:proofErr w:type="spellEnd"/>
+          </w:p>
+        </w:tc>
+        <w:tc>
+          <w:tcPr>
+            <w:tcW w:w="1260" w:type="dxa"/>
+            <w:tcBorders>
+              <w:top w:val="single" w:sz="4" w:space="0" w:color="auto"/>
+              <w:left w:val="nil"/>
+              <w:bottom w:val="single" w:sz="4" w:space="0" w:color="auto"/>
+              <w:right w:val="single" w:sz="4" w:space="0" w:color="auto"/>
+            </w:tcBorders>
+            <w:shd w:val="clear" w:color="auto" w:fill="auto"/>
+            <w:noWrap/>
+            <w:vAlign w:val="bottom"/>
+            <w:hideMark/>
+          </w:tcPr>
+          <w:p>
+            <w:pPr>
+              <w:spacing w:line="240" w:lineRule="auto"/>
+              <w:jc w:val="center"/>
+              <w:rPr>
+                <w:rFonts w:ascii="Calibri" w:eastAsia="Times New Roman" w:hAnsi="Calibri" w:cs="Calibri"/>
+              </w:rPr>
+            </w:pPr>
+            <w:proofErr w:type="spellStart"/>
+            <w:r>
+              <w:rPr>
+                <w:rFonts w:ascii="Calibri" w:eastAsia="Times New Roman" w:hAnsi="Calibri" w:cs="Calibri"/>
+              </w:rPr>
+              <w:t>Gymaware</w:t>
+            </w:r>
+            <w:proofErr w:type="spellEnd"/>
+          </w:p>
+        </w:tc>
+      </w:tr>
+      <w:tr>
+        <w:trPr>
+          <w:trHeight w:val="290"/>
+        </w:trPr>
+        <w:tc>
+          <w:tcPr>
+            <w:tcW w:w="2790" w:type="dxa"/>
+            <w:tcBorders>
+              <w:top w:val="nil"/>
+              <w:left w:val="single" w:sz="4" w:space="0" w:color="auto"/>
+              <w:bottom w:val="nil"/>
+              <w:right w:val="single" w:sz="4" w:space="0" w:color="auto"/>
+            </w:tcBorders>
+            <w:shd w:val="clear" w:color="auto" w:fill="auto"/>
+            <w:noWrap/>
+            <w:vAlign w:val="bottom"/>
+            <w:hideMark/>
+          </w:tcPr>
+          <w:p>
+            <w:pPr>
+              <w:spacing w:line="240" w:lineRule="auto"/>
+              <w:rPr>
+                <w:rFonts w:ascii="Calibri" w:eastAsia="Times New Roman" w:hAnsi="Calibri" w:cs="Calibri"/>
+              </w:rPr>
+            </w:pPr>
+            <w:r>
+              <w:rPr>
+                <w:rFonts w:ascii="Calibri" w:eastAsia="Times New Roman" w:hAnsi="Calibri" w:cs="Calibri"/>
+              </w:rPr>
+              <w:t>Load cell</w:t>
+            </w:r>
+          </w:p>
+        </w:tc>
+        <w:tc>
+          <w:tcPr>
+            <w:tcW w:w="1530" w:type="dxa"/>
+            <w:tcBorders>
+              <w:top w:val="nil"/>
+              <w:left w:val="nil"/>
+              <w:bottom w:val="nil"/>
+              <w:right w:val="single" w:sz="4" w:space="0" w:color="auto"/>
+            </w:tcBorders>
+            <w:shd w:val="clear" w:color="auto" w:fill="auto"/>
+            <w:noWrap/>
+            <w:vAlign w:val="bottom"/>
+            <w:hideMark/>
+          </w:tcPr>
+          <w:p>
+            <w:pPr>
+              <w:spacing w:line="240" w:lineRule="auto"/>
+              <w:jc w:val="center"/>
+              <w:rPr>
+                <w:rFonts w:ascii="Calibri" w:eastAsia="Times New Roman" w:hAnsi="Calibri" w:cs="Calibri"/>
+              </w:rPr>
+            </w:pPr>
+            <w:r>
+              <w:rPr>
+                <w:rFonts w:ascii="Calibri" w:eastAsia="Times New Roman" w:hAnsi="Calibri" w:cs="Calibri"/>
+              </w:rPr>
+              <w:t>Y</w:t>
+            </w:r>
+          </w:p>
+        </w:tc>
+        <w:tc>
+          <w:tcPr>
+            <w:tcW w:w="1440" w:type="dxa"/>
+            <w:tcBorders>
+              <w:top w:val="nil"/>
+              <w:left w:val="nil"/>
+              <w:bottom w:val="nil"/>
+              <w:right w:val="single" w:sz="4" w:space="0" w:color="auto"/>
+            </w:tcBorders>
+            <w:shd w:val="clear" w:color="auto" w:fill="auto"/>
+            <w:noWrap/>
+            <w:vAlign w:val="bottom"/>
+            <w:hideMark/>
+          </w:tcPr>
+          <w:p>
+            <w:pPr>
+              <w:spacing w:line="240" w:lineRule="auto"/>
+              <w:jc w:val="center"/>
+              <w:rPr>
+                <w:rFonts w:ascii="Calibri" w:eastAsia="Times New Roman" w:hAnsi="Calibri" w:cs="Calibri"/>
+              </w:rPr>
+            </w:pPr>
+            <w:r>
+              <w:rPr>
+                <w:rFonts w:ascii="Calibri" w:eastAsia="Times New Roman" w:hAnsi="Calibri" w:cs="Calibri"/>
+              </w:rPr>
+              <w:t>Y</w:t>
+            </w:r>
+          </w:p>
+        </w:tc>
+        <w:tc>
+          <w:tcPr>
+            <w:tcW w:w="1350" w:type="dxa"/>
+            <w:tcBorders>
+              <w:top w:val="nil"/>
+              <w:left w:val="nil"/>
+              <w:bottom w:val="nil"/>
+              <w:right w:val="single" w:sz="4" w:space="0" w:color="auto"/>
+            </w:tcBorders>
+            <w:shd w:val="clear" w:color="auto" w:fill="auto"/>
+            <w:noWrap/>
+            <w:vAlign w:val="bottom"/>
+            <w:hideMark/>
+          </w:tcPr>
+          <w:p>
+            <w:pPr>
+              <w:spacing w:line="240" w:lineRule="auto"/>
+              <w:jc w:val="center"/>
+              <w:rPr>
+                <w:rFonts w:ascii="Calibri" w:eastAsia="Times New Roman" w:hAnsi="Calibri" w:cs="Calibri"/>
+              </w:rPr>
+            </w:pPr>
+            <w:r>
+              <w:rPr>
+                <w:rFonts w:ascii="Calibri" w:eastAsia="Times New Roman" w:hAnsi="Calibri" w:cs="Calibri"/>
+              </w:rPr>
+              <w:t>Y</w:t>
+            </w:r>
+          </w:p>
+        </w:tc>
+        <w:tc>
+          <w:tcPr>
+            <w:tcW w:w="990" w:type="dxa"/>
+            <w:tcBorders>
+              <w:top w:val="nil"/>
+              <w:left w:val="nil"/>
+              <w:bottom w:val="nil"/>
+              <w:right w:val="single" w:sz="4" w:space="0" w:color="auto"/>
+            </w:tcBorders>
+            <w:shd w:val="clear" w:color="auto" w:fill="auto"/>
+            <w:noWrap/>
+            <w:vAlign w:val="bottom"/>
+            <w:hideMark/>
+          </w:tcPr>
+          <w:p>
+            <w:pPr>
+              <w:spacing w:line="240" w:lineRule="auto"/>
+              <w:jc w:val="center"/>
+              <w:rPr>
+                <w:rFonts w:ascii="Calibri" w:eastAsia="Times New Roman" w:hAnsi="Calibri" w:cs="Calibri"/>
+              </w:rPr>
+            </w:pPr>
+            <w:r>
+              <w:rPr>
+                <w:rFonts w:ascii="Calibri" w:eastAsia="Times New Roman" w:hAnsi="Calibri" w:cs="Calibri"/>
+              </w:rPr>
+              <w:t>N</w:t>
+            </w:r>
+          </w:p>
+        </w:tc>
+        <w:tc>
+          <w:tcPr>
+            <w:tcW w:w="1260" w:type="dxa"/>
+            <w:tcBorders>
+              <w:top w:val="nil"/>
+              <w:left w:val="nil"/>
+              <w:bottom w:val="nil"/>
+              <w:right w:val="single" w:sz="4" w:space="0" w:color="auto"/>
+            </w:tcBorders>
+            <w:shd w:val="clear" w:color="auto" w:fill="auto"/>
+            <w:noWrap/>
+            <w:vAlign w:val="bottom"/>
+            <w:hideMark/>
+          </w:tcPr>
+          <w:p>
+            <w:pPr>
+              <w:spacing w:line="240" w:lineRule="auto"/>
+              <w:jc w:val="center"/>
+              <w:rPr>
+                <w:rFonts w:ascii="Calibri" w:eastAsia="Times New Roman" w:hAnsi="Calibri" w:cs="Calibri"/>
+              </w:rPr>
+            </w:pPr>
+            <w:r>
+              <w:rPr>
+                <w:rFonts w:ascii="Calibri" w:eastAsia="Times New Roman" w:hAnsi="Calibri" w:cs="Calibri"/>
+              </w:rPr>
+              <w:t>N</w:t>
+            </w:r>
+          </w:p>
+        </w:tc>
+      </w:tr>
+      <w:tr>
+        <w:trPr>
+          <w:trHeight w:val="290"/>
+        </w:trPr>
+        <w:tc>
+          <w:tcPr>
+            <w:tcW w:w="2790" w:type="dxa"/>
+            <w:tcBorders>
+              <w:top w:val="nil"/>
+              <w:left w:val="single" w:sz="4" w:space="0" w:color="auto"/>
+              <w:bottom w:val="nil"/>
+              <w:right w:val="single" w:sz="4" w:space="0" w:color="auto"/>
+            </w:tcBorders>
+            <w:shd w:val="clear" w:color="auto" w:fill="auto"/>
+            <w:noWrap/>
+            <w:vAlign w:val="bottom"/>
+            <w:hideMark/>
+          </w:tcPr>
+          <w:p>
+            <w:pPr>
+              <w:spacing w:line="240" w:lineRule="auto"/>
+              <w:rPr>
+                <w:rFonts w:ascii="Calibri" w:eastAsia="Times New Roman" w:hAnsi="Calibri" w:cs="Calibri"/>
+              </w:rPr>
+            </w:pPr>
+            <w:r>
+              <w:rPr>
+                <w:rFonts w:ascii="Calibri" w:eastAsia="Times New Roman" w:hAnsi="Calibri" w:cs="Calibri"/>
+              </w:rPr>
+              <w:t>Linear encoder</w:t>
+            </w:r>
+          </w:p>
+        </w:tc>
+        <w:tc>
+          <w:tcPr>
+            <w:tcW w:w="1530" w:type="dxa"/>
+            <w:tcBorders>
+              <w:top w:val="nil"/>
+              <w:left w:val="nil"/>
+              <w:bottom w:val="nil"/>
+              <w:right w:val="single" w:sz="4" w:space="0" w:color="auto"/>
+            </w:tcBorders>
+            <w:shd w:val="clear" w:color="auto" w:fill="auto"/>
+            <w:noWrap/>
+            <w:vAlign w:val="bottom"/>
+            <w:hideMark/>
+          </w:tcPr>
+          <w:p>
+            <w:pPr>
+              <w:spacing w:line="240" w:lineRule="auto"/>
+              <w:jc w:val="center"/>
+              <w:rPr>
+                <w:rFonts w:ascii="Calibri" w:eastAsia="Times New Roman" w:hAnsi="Calibri" w:cs="Calibri"/>
+              </w:rPr>
+            </w:pPr>
+            <w:r>
+              <w:rPr>
+                <w:rFonts w:ascii="Calibri" w:eastAsia="Times New Roman" w:hAnsi="Calibri" w:cs="Calibri"/>
+              </w:rPr>
+              <w:t>Y</w:t>
+            </w:r>
+          </w:p>
+        </w:tc>
+        <w:tc>
+          <w:tcPr>
+            <w:tcW w:w="1440" w:type="dxa"/>
+            <w:tcBorders>
+              <w:top w:val="nil"/>
+              <w:left w:val="nil"/>
+              <w:bottom w:val="nil"/>
+              <w:right w:val="single" w:sz="4" w:space="0" w:color="auto"/>
+            </w:tcBorders>
+            <w:shd w:val="clear" w:color="auto" w:fill="auto"/>
+            <w:noWrap/>
+            <w:vAlign w:val="bottom"/>
+            <w:hideMark/>
+          </w:tcPr>
+          <w:p>
+            <w:pPr>
+              <w:spacing w:line="240" w:lineRule="auto"/>
+              <w:jc w:val="center"/>
+              <w:rPr>
+                <w:rFonts w:ascii="Calibri" w:eastAsia="Times New Roman" w:hAnsi="Calibri" w:cs="Calibri"/>
+              </w:rPr>
+            </w:pPr>
+            <w:r>
+              <w:rPr>
+                <w:rFonts w:ascii="Calibri" w:eastAsia="Times New Roman" w:hAnsi="Calibri" w:cs="Calibri"/>
+              </w:rPr>
+              <w:t>Y</w:t>
+            </w:r>
+          </w:p>
+        </w:tc>
+        <w:tc>
+          <w:tcPr>
+            <w:tcW w:w="1350" w:type="dxa"/>
+            <w:tcBorders>
+              <w:top w:val="nil"/>
+              <w:left w:val="nil"/>
+              <w:bottom w:val="nil"/>
+              <w:right w:val="single" w:sz="4" w:space="0" w:color="auto"/>
+            </w:tcBorders>
+            <w:shd w:val="clear" w:color="auto" w:fill="auto"/>
+            <w:noWrap/>
+            <w:vAlign w:val="bottom"/>
+            <w:hideMark/>
+          </w:tcPr>
+          <w:p>
+            <w:pPr>
+              <w:spacing w:line="240" w:lineRule="auto"/>
+              <w:jc w:val="center"/>
+              <w:rPr>
+                <w:rFonts w:ascii="Calibri" w:eastAsia="Times New Roman" w:hAnsi="Calibri" w:cs="Calibri"/>
+              </w:rPr>
+            </w:pPr>
+            <w:r>
+              <w:rPr>
+                <w:rFonts w:ascii="Calibri" w:eastAsia="Times New Roman" w:hAnsi="Calibri" w:cs="Calibri"/>
+              </w:rPr>
+              <w:t>Y</w:t>
+            </w:r>
+          </w:p>
+        </w:tc>
+        <w:tc>
+          <w:tcPr>
+            <w:tcW w:w="990" w:type="dxa"/>
+            <w:tcBorders>
+              <w:top w:val="nil"/>
+              <w:left w:val="nil"/>
+              <w:bottom w:val="nil"/>
+              <w:right w:val="single" w:sz="4" w:space="0" w:color="auto"/>
+            </w:tcBorders>
+            <w:shd w:val="clear" w:color="auto" w:fill="auto"/>
+            <w:noWrap/>
+            <w:vAlign w:val="bottom"/>
+            <w:hideMark/>
+          </w:tcPr>
+          <w:p>
+            <w:pPr>
+              <w:spacing w:line="240" w:lineRule="auto"/>
+              <w:jc w:val="center"/>
+              <w:rPr>
+                <w:rFonts w:ascii="Calibri" w:eastAsia="Times New Roman" w:hAnsi="Calibri" w:cs="Calibri"/>
+              </w:rPr>
+            </w:pPr>
+            <w:r>
+              <w:rPr>
+                <w:rFonts w:ascii="Calibri" w:eastAsia="Times New Roman" w:hAnsi="Calibri" w:cs="Calibri"/>
+              </w:rPr>
+              <w:t>Y</w:t>
+            </w:r>
+          </w:p>
+        </w:tc>
+        <w:tc>
+          <w:tcPr>
+            <w:tcW w:w="1260" w:type="dxa"/>
+            <w:tcBorders>
+              <w:top w:val="nil"/>
+              <w:left w:val="nil"/>
+              <w:bottom w:val="nil"/>
+              <w:right w:val="single" w:sz="4" w:space="0" w:color="auto"/>
+            </w:tcBorders>
+            <w:shd w:val="clear" w:color="auto" w:fill="auto"/>
+            <w:noWrap/>
+            <w:vAlign w:val="bottom"/>
+            <w:hideMark/>
+          </w:tcPr>
+          <w:p>
+            <w:pPr>
+              <w:spacing w:line="240" w:lineRule="auto"/>
+              <w:jc w:val="center"/>
+              <w:rPr>
+                <w:rFonts w:ascii="Calibri" w:eastAsia="Times New Roman" w:hAnsi="Calibri" w:cs="Calibri"/>
+              </w:rPr>
+            </w:pPr>
+            <w:r>
+              <w:rPr>
+                <w:rFonts w:ascii="Calibri" w:eastAsia="Times New Roman" w:hAnsi="Calibri" w:cs="Calibri"/>
+              </w:rPr>
+              <w:t>Y</w:t>
+            </w:r>
+          </w:p>
+        </w:tc>
+      </w:tr>
+      <w:tr>
+        <w:trPr>
+          <w:trHeight w:val="290"/>
+        </w:trPr>
+        <w:tc>
+          <w:tcPr>
+            <w:tcW w:w="2790" w:type="dxa"/>
+            <w:tcBorders>
+              <w:top w:val="nil"/>
+              <w:left w:val="single" w:sz="4" w:space="0" w:color="auto"/>
+              <w:bottom w:val="nil"/>
+              <w:right w:val="single" w:sz="4" w:space="0" w:color="auto"/>
+            </w:tcBorders>
+            <w:shd w:val="clear" w:color="auto" w:fill="auto"/>
+            <w:noWrap/>
+            <w:vAlign w:val="bottom"/>
+            <w:hideMark/>
+          </w:tcPr>
+          <w:p>
+            <w:pPr>
+              <w:spacing w:line="240" w:lineRule="auto"/>
+              <w:rPr>
+                <w:rFonts w:ascii="Calibri" w:eastAsia="Times New Roman" w:hAnsi="Calibri" w:cs="Calibri"/>
+              </w:rPr>
+            </w:pPr>
+            <w:r>
+              <w:rPr>
+                <w:rFonts w:ascii="Calibri" w:eastAsia="Times New Roman" w:hAnsi="Calibri" w:cs="Calibri"/>
+              </w:rPr>
+              <w:t>Rotary encoder</w:t>
+            </w:r>
+          </w:p>
+        </w:tc>
+        <w:tc>
+          <w:tcPr>
+            <w:tcW w:w="1530" w:type="dxa"/>
+            <w:tcBorders>
+              <w:top w:val="nil"/>
+              <w:left w:val="nil"/>
+              <w:bottom w:val="nil"/>
+              <w:right w:val="single" w:sz="4" w:space="0" w:color="auto"/>
+            </w:tcBorders>
+            <w:shd w:val="clear" w:color="auto" w:fill="auto"/>
+            <w:noWrap/>
+            <w:vAlign w:val="bottom"/>
+            <w:hideMark/>
+          </w:tcPr>
+          <w:p>
+            <w:pPr>
+              <w:spacing w:line="240" w:lineRule="auto"/>
+              <w:jc w:val="center"/>
+              <w:rPr>
+                <w:rFonts w:ascii="Calibri" w:eastAsia="Times New Roman" w:hAnsi="Calibri" w:cs="Calibri"/>
+              </w:rPr>
+            </w:pPr>
+            <w:r>
+              <w:rPr>
+                <w:rFonts w:ascii="Calibri" w:eastAsia="Times New Roman" w:hAnsi="Calibri" w:cs="Calibri"/>
+              </w:rPr>
+              <w:t>Y</w:t>
+            </w:r>
+          </w:p>
+        </w:tc>
+        <w:tc>
+          <w:tcPr>
+            <w:tcW w:w="1440" w:type="dxa"/>
+            <w:tcBorders>
+              <w:top w:val="nil"/>
+              <w:left w:val="nil"/>
+              <w:bottom w:val="nil"/>
+              <w:right w:val="single" w:sz="4" w:space="0" w:color="auto"/>
+            </w:tcBorders>
+            <w:shd w:val="clear" w:color="auto" w:fill="auto"/>
+            <w:noWrap/>
+            <w:vAlign w:val="bottom"/>
+            <w:hideMark/>
+          </w:tcPr>
+          <w:p>
+            <w:pPr>
+              <w:spacing w:line="240" w:lineRule="auto"/>
+              <w:jc w:val="center"/>
+              <w:rPr>
+                <w:rFonts w:ascii="Calibri" w:eastAsia="Times New Roman" w:hAnsi="Calibri" w:cs="Calibri"/>
+              </w:rPr>
+            </w:pPr>
+            <w:r>
+              <w:rPr>
+                <w:rFonts w:ascii="Calibri" w:eastAsia="Times New Roman" w:hAnsi="Calibri" w:cs="Calibri"/>
+              </w:rPr>
+              <w:t>Y</w:t>
+            </w:r>
+          </w:p>
+        </w:tc>
+        <w:tc>
+          <w:tcPr>
+            <w:tcW w:w="1350" w:type="dxa"/>
+            <w:tcBorders>
+              <w:top w:val="nil"/>
+              <w:left w:val="nil"/>
+              <w:bottom w:val="nil"/>
+              <w:right w:val="single" w:sz="4" w:space="0" w:color="auto"/>
+            </w:tcBorders>
+            <w:shd w:val="clear" w:color="auto" w:fill="auto"/>
+            <w:noWrap/>
+            <w:vAlign w:val="bottom"/>
+            <w:hideMark/>
+          </w:tcPr>
+          <w:p>
+            <w:pPr>
+              <w:spacing w:line="240" w:lineRule="auto"/>
+              <w:jc w:val="center"/>
+              <w:rPr>
+                <w:rFonts w:ascii="Calibri" w:eastAsia="Times New Roman" w:hAnsi="Calibri" w:cs="Calibri"/>
+              </w:rPr>
+            </w:pPr>
+            <w:r>
+              <w:rPr>
+                <w:rFonts w:ascii="Calibri" w:eastAsia="Times New Roman" w:hAnsi="Calibri" w:cs="Calibri"/>
+              </w:rPr>
+              <w:t>Y</w:t>
+            </w:r>
+          </w:p>
+        </w:tc>
+        <w:tc>
+          <w:tcPr>
+            <w:tcW w:w="990" w:type="dxa"/>
+            <w:tcBorders>
+              <w:top w:val="nil"/>
+              <w:left w:val="nil"/>
+              <w:bottom w:val="nil"/>
+              <w:right w:val="single" w:sz="4" w:space="0" w:color="auto"/>
+            </w:tcBorders>
+            <w:shd w:val="clear" w:color="auto" w:fill="auto"/>
+            <w:noWrap/>
+            <w:vAlign w:val="bottom"/>
+            <w:hideMark/>
+          </w:tcPr>
+          <w:p>
+            <w:pPr>
+              <w:spacing w:line="240" w:lineRule="auto"/>
+              <w:jc w:val="center"/>
+              <w:rPr>
+                <w:rFonts w:ascii="Calibri" w:eastAsia="Times New Roman" w:hAnsi="Calibri" w:cs="Calibri"/>
+              </w:rPr>
+            </w:pPr>
+            <w:r>
+              <w:rPr>
+                <w:rFonts w:ascii="Calibri" w:eastAsia="Times New Roman" w:hAnsi="Calibri" w:cs="Calibri"/>
+              </w:rPr>
+              <w:t>N</w:t>
+            </w:r>
+          </w:p>
+        </w:tc>
+        <w:tc>
+          <w:tcPr>
+            <w:tcW w:w="1260" w:type="dxa"/>
+            <w:tcBorders>
+              <w:top w:val="nil"/>
+              <w:left w:val="nil"/>
+              <w:bottom w:val="nil"/>
+              <w:right w:val="single" w:sz="4" w:space="0" w:color="auto"/>
+            </w:tcBorders>
+            <w:shd w:val="clear" w:color="auto" w:fill="auto"/>
+            <w:noWrap/>
+            <w:vAlign w:val="bottom"/>
+            <w:hideMark/>
+          </w:tcPr>
+          <w:p>
+            <w:pPr>
+              <w:spacing w:line="240" w:lineRule="auto"/>
+              <w:jc w:val="center"/>
+              <w:rPr>
+                <w:rFonts w:ascii="Calibri" w:eastAsia="Times New Roman" w:hAnsi="Calibri" w:cs="Calibri"/>
+              </w:rPr>
+            </w:pPr>
+            <w:r>
+              <w:rPr>
+                <w:rFonts w:ascii="Calibri" w:eastAsia="Times New Roman" w:hAnsi="Calibri" w:cs="Calibri"/>
+              </w:rPr>
+              <w:t>N</w:t>
+            </w:r>
+          </w:p>
+        </w:tc>
+      </w:tr>
+      <w:tr>
+        <w:trPr>
+          <w:trHeight w:val="290"/>
+        </w:trPr>
+        <w:tc>
+          <w:tcPr>
+            <w:tcW w:w="2790" w:type="dxa"/>
+            <w:tcBorders>
+              <w:top w:val="nil"/>
+              <w:left w:val="single" w:sz="4" w:space="0" w:color="auto"/>
+              <w:bottom w:val="nil"/>
+              <w:right w:val="single" w:sz="4" w:space="0" w:color="auto"/>
+            </w:tcBorders>
+            <w:shd w:val="clear" w:color="auto" w:fill="auto"/>
+            <w:noWrap/>
+            <w:vAlign w:val="bottom"/>
+            <w:hideMark/>
+          </w:tcPr>
+          <w:p>
+            <w:pPr>
+              <w:spacing w:line="240" w:lineRule="auto"/>
+              <w:rPr>
+                <w:rFonts w:ascii="Calibri" w:eastAsia="Times New Roman" w:hAnsi="Calibri" w:cs="Calibri"/>
+              </w:rPr>
+            </w:pPr>
+            <w:r>
+              <w:rPr>
+                <w:rFonts w:ascii="Calibri" w:eastAsia="Times New Roman" w:hAnsi="Calibri" w:cs="Calibri"/>
+              </w:rPr>
+              <w:t>Battery powered</w:t>
+            </w:r>
+          </w:p>
+        </w:tc>
+        <w:tc>
+          <w:tcPr>
+            <w:tcW w:w="1530" w:type="dxa"/>
+            <w:tcBorders>
+              <w:top w:val="nil"/>
+              <w:left w:val="nil"/>
+              <w:bottom w:val="nil"/>
+              <w:right w:val="single" w:sz="4" w:space="0" w:color="auto"/>
+            </w:tcBorders>
+            <w:shd w:val="clear" w:color="auto" w:fill="auto"/>
+            <w:noWrap/>
+            <w:vAlign w:val="bottom"/>
+            <w:hideMark/>
+          </w:tcPr>
+          <w:p>
+            <w:pPr>
+              <w:spacing w:line="240" w:lineRule="auto"/>
+              <w:jc w:val="center"/>
+              <w:rPr>
+                <w:rFonts w:ascii="Calibri" w:eastAsia="Times New Roman" w:hAnsi="Calibri" w:cs="Calibri"/>
+              </w:rPr>
+            </w:pPr>
+            <w:r>
+              <w:rPr>
+                <w:rFonts w:ascii="Calibri" w:eastAsia="Times New Roman" w:hAnsi="Calibri" w:cs="Calibri"/>
+              </w:rPr>
+              <w:t>Y</w:t>
+            </w:r>
+          </w:p>
+        </w:tc>
+        <w:tc>
+          <w:tcPr>
+            <w:tcW w:w="1440" w:type="dxa"/>
+            <w:tcBorders>
+              <w:top w:val="nil"/>
+              <w:left w:val="nil"/>
+              <w:bottom w:val="nil"/>
+              <w:right w:val="single" w:sz="4" w:space="0" w:color="auto"/>
+            </w:tcBorders>
+            <w:shd w:val="clear" w:color="auto" w:fill="auto"/>
+            <w:noWrap/>
+            <w:vAlign w:val="bottom"/>
+            <w:hideMark/>
+          </w:tcPr>
+          <w:p>
+            <w:pPr>
+              <w:spacing w:line="240" w:lineRule="auto"/>
+              <w:jc w:val="center"/>
+              <w:rPr>
+                <w:rFonts w:ascii="Calibri" w:eastAsia="Times New Roman" w:hAnsi="Calibri" w:cs="Calibri"/>
+              </w:rPr>
+            </w:pPr>
+            <w:r>
+              <w:rPr>
+                <w:rFonts w:ascii="Calibri" w:eastAsia="Times New Roman" w:hAnsi="Calibri" w:cs="Calibri"/>
+              </w:rPr>
+              <w:t>N</w:t>
+            </w:r>
+          </w:p>
+        </w:tc>
+        <w:tc>
+          <w:tcPr>
+            <w:tcW w:w="1350" w:type="dxa"/>
+            <w:tcBorders>
+              <w:top w:val="nil"/>
+              <w:left w:val="nil"/>
+              <w:bottom w:val="nil"/>
+              <w:right w:val="single" w:sz="4" w:space="0" w:color="auto"/>
+            </w:tcBorders>
+            <w:shd w:val="clear" w:color="auto" w:fill="auto"/>
+            <w:noWrap/>
+            <w:vAlign w:val="bottom"/>
+            <w:hideMark/>
+          </w:tcPr>
+          <w:p>
+            <w:pPr>
+              <w:spacing w:line="240" w:lineRule="auto"/>
+              <w:jc w:val="center"/>
+              <w:rPr>
+                <w:rFonts w:ascii="Calibri" w:eastAsia="Times New Roman" w:hAnsi="Calibri" w:cs="Calibri"/>
+              </w:rPr>
+            </w:pPr>
+            <w:r>
+              <w:rPr>
+                <w:rFonts w:ascii="Calibri" w:eastAsia="Times New Roman" w:hAnsi="Calibri" w:cs="Calibri"/>
+              </w:rPr>
+              <w:t>N</w:t>
+            </w:r>
+          </w:p>
+        </w:tc>
+        <w:tc>
+          <w:tcPr>
+            <w:tcW w:w="990" w:type="dxa"/>
+            <w:tcBorders>
+              <w:top w:val="nil"/>
+              <w:left w:val="nil"/>
+              <w:bottom w:val="nil"/>
+              <w:right w:val="single" w:sz="4" w:space="0" w:color="auto"/>
+            </w:tcBorders>
+            <w:shd w:val="clear" w:color="auto" w:fill="auto"/>
+            <w:noWrap/>
+            <w:vAlign w:val="bottom"/>
+            <w:hideMark/>
+          </w:tcPr>
+          <w:p>
+            <w:pPr>
+              <w:spacing w:line="240" w:lineRule="auto"/>
+              <w:jc w:val="center"/>
+              <w:rPr>
+                <w:rFonts w:ascii="Calibri" w:eastAsia="Times New Roman" w:hAnsi="Calibri" w:cs="Calibri"/>
+              </w:rPr>
+            </w:pPr>
+            <w:r>
+              <w:rPr>
+                <w:rFonts w:ascii="Calibri" w:eastAsia="Times New Roman" w:hAnsi="Calibri" w:cs="Calibri"/>
+              </w:rPr>
+              <w:t>Y</w:t>
+            </w:r>
+          </w:p>
+        </w:tc>
+        <w:tc>
+          <w:tcPr>
+            <w:tcW w:w="1260" w:type="dxa"/>
+            <w:tcBorders>
+              <w:top w:val="nil"/>
+              <w:left w:val="nil"/>
+              <w:bottom w:val="nil"/>
+              <w:right w:val="single" w:sz="4" w:space="0" w:color="auto"/>
+            </w:tcBorders>
+            <w:shd w:val="clear" w:color="auto" w:fill="auto"/>
+            <w:noWrap/>
+            <w:vAlign w:val="bottom"/>
+            <w:hideMark/>
+          </w:tcPr>
+          <w:p>
+            <w:pPr>
+              <w:spacing w:line="240" w:lineRule="auto"/>
+              <w:jc w:val="center"/>
+              <w:rPr>
+                <w:rFonts w:ascii="Calibri" w:eastAsia="Times New Roman" w:hAnsi="Calibri" w:cs="Calibri"/>
+              </w:rPr>
+            </w:pPr>
+            <w:r>
+              <w:rPr>
+                <w:rFonts w:ascii="Calibri" w:eastAsia="Times New Roman" w:hAnsi="Calibri" w:cs="Calibri"/>
+              </w:rPr>
+              <w:t>Y</w:t>
+            </w:r>
+          </w:p>
+        </w:tc>
+      </w:tr>
+      <w:tr>
+        <w:trPr>
+          <w:trHeight w:val="290"/>
+        </w:trPr>
+        <w:tc>
+          <w:tcPr>
+            <w:tcW w:w="2790" w:type="dxa"/>
+            <w:tcBorders>
+              <w:top w:val="nil"/>
+              <w:left w:val="single" w:sz="4" w:space="0" w:color="auto"/>
+              <w:bottom w:val="nil"/>
+              <w:right w:val="single" w:sz="4" w:space="0" w:color="auto"/>
+            </w:tcBorders>
+            <w:shd w:val="clear" w:color="auto" w:fill="auto"/>
+            <w:noWrap/>
+            <w:vAlign w:val="bottom"/>
+            <w:hideMark/>
+          </w:tcPr>
+          <w:p>
+            <w:pPr>
+              <w:spacing w:line="240" w:lineRule="auto"/>
+              <w:rPr>
+                <w:rFonts w:ascii="Calibri" w:eastAsia="Times New Roman" w:hAnsi="Calibri" w:cs="Calibri"/>
+              </w:rPr>
+            </w:pPr>
+            <w:r>
+              <w:rPr>
+                <w:rFonts w:ascii="Calibri" w:eastAsia="Times New Roman" w:hAnsi="Calibri" w:cs="Calibri"/>
+              </w:rPr>
+              <w:t>Requires computer software</w:t>
+            </w:r>
+          </w:p>
+        </w:tc>
+        <w:tc>
+          <w:tcPr>
+            <w:tcW w:w="1530" w:type="dxa"/>
+            <w:tcBorders>
+              <w:top w:val="nil"/>
+              <w:left w:val="nil"/>
+              <w:bottom w:val="nil"/>
+              <w:right w:val="single" w:sz="4" w:space="0" w:color="auto"/>
+            </w:tcBorders>
+            <w:shd w:val="clear" w:color="auto" w:fill="auto"/>
+            <w:noWrap/>
+            <w:vAlign w:val="bottom"/>
+            <w:hideMark/>
+          </w:tcPr>
+          <w:p>
+            <w:pPr>
+              <w:spacing w:line="240" w:lineRule="auto"/>
+              <w:jc w:val="center"/>
+              <w:rPr>
+                <w:rFonts w:ascii="Calibri" w:eastAsia="Times New Roman" w:hAnsi="Calibri" w:cs="Calibri"/>
+              </w:rPr>
+            </w:pPr>
+            <w:r>
+              <w:rPr>
+                <w:rFonts w:ascii="Calibri" w:eastAsia="Times New Roman" w:hAnsi="Calibri" w:cs="Calibri"/>
+              </w:rPr>
+              <w:t>N</w:t>
+            </w:r>
+          </w:p>
+        </w:tc>
+        <w:tc>
+          <w:tcPr>
+            <w:tcW w:w="1440" w:type="dxa"/>
+            <w:tcBorders>
+              <w:top w:val="nil"/>
+              <w:left w:val="nil"/>
+              <w:bottom w:val="nil"/>
+              <w:right w:val="single" w:sz="4" w:space="0" w:color="auto"/>
+            </w:tcBorders>
+            <w:shd w:val="clear" w:color="auto" w:fill="auto"/>
+            <w:noWrap/>
+            <w:vAlign w:val="bottom"/>
+            <w:hideMark/>
+          </w:tcPr>
+          <w:p>
+            <w:pPr>
+              <w:spacing w:line="240" w:lineRule="auto"/>
+              <w:jc w:val="center"/>
+              <w:rPr>
+                <w:rFonts w:ascii="Calibri" w:eastAsia="Times New Roman" w:hAnsi="Calibri" w:cs="Calibri"/>
+              </w:rPr>
+            </w:pPr>
+            <w:r>
+              <w:rPr>
+                <w:rFonts w:ascii="Calibri" w:eastAsia="Times New Roman" w:hAnsi="Calibri" w:cs="Calibri"/>
+              </w:rPr>
+              <w:t>Y</w:t>
+            </w:r>
+          </w:p>
+        </w:tc>
+        <w:tc>
+          <w:tcPr>
+            <w:tcW w:w="1350" w:type="dxa"/>
+            <w:tcBorders>
+              <w:top w:val="nil"/>
+              <w:left w:val="nil"/>
+              <w:bottom w:val="nil"/>
+              <w:right w:val="single" w:sz="4" w:space="0" w:color="auto"/>
+            </w:tcBorders>
+            <w:shd w:val="clear" w:color="auto" w:fill="auto"/>
+            <w:noWrap/>
+            <w:vAlign w:val="bottom"/>
+            <w:hideMark/>
+          </w:tcPr>
+          <w:p>
+            <w:pPr>
+              <w:spacing w:line="240" w:lineRule="auto"/>
+              <w:jc w:val="center"/>
+              <w:rPr>
+                <w:rFonts w:ascii="Calibri" w:eastAsia="Times New Roman" w:hAnsi="Calibri" w:cs="Calibri"/>
+              </w:rPr>
+            </w:pPr>
+            <w:r>
+              <w:rPr>
+                <w:rFonts w:ascii="Calibri" w:eastAsia="Times New Roman" w:hAnsi="Calibri" w:cs="Calibri"/>
+              </w:rPr>
+              <w:t>Y</w:t>
+            </w:r>
+          </w:p>
+        </w:tc>
+        <w:tc>
+          <w:tcPr>
+            <w:tcW w:w="990" w:type="dxa"/>
+            <w:tcBorders>
+              <w:top w:val="nil"/>
+              <w:left w:val="nil"/>
+              <w:bottom w:val="nil"/>
+              <w:right w:val="single" w:sz="4" w:space="0" w:color="auto"/>
+            </w:tcBorders>
+            <w:shd w:val="clear" w:color="auto" w:fill="auto"/>
+            <w:noWrap/>
+            <w:vAlign w:val="bottom"/>
+            <w:hideMark/>
+          </w:tcPr>
+          <w:p>
+            <w:pPr>
+              <w:spacing w:line="240" w:lineRule="auto"/>
+              <w:jc w:val="center"/>
+              <w:rPr>
+                <w:rFonts w:ascii="Calibri" w:eastAsia="Times New Roman" w:hAnsi="Calibri" w:cs="Calibri"/>
+              </w:rPr>
+            </w:pPr>
+            <w:r>
+              <w:rPr>
+                <w:rFonts w:ascii="Calibri" w:eastAsia="Times New Roman" w:hAnsi="Calibri" w:cs="Calibri"/>
+              </w:rPr>
+              <w:t>Y</w:t>
+            </w:r>
+          </w:p>
+        </w:tc>
+        <w:tc>
+          <w:tcPr>
+            <w:tcW w:w="1260" w:type="dxa"/>
+            <w:tcBorders>
+              <w:top w:val="nil"/>
+              <w:left w:val="nil"/>
+              <w:bottom w:val="nil"/>
+              <w:right w:val="single" w:sz="4" w:space="0" w:color="auto"/>
+            </w:tcBorders>
+            <w:shd w:val="clear" w:color="auto" w:fill="auto"/>
+            <w:noWrap/>
+            <w:vAlign w:val="bottom"/>
+            <w:hideMark/>
+          </w:tcPr>
+          <w:p>
+            <w:pPr>
+              <w:spacing w:line="240" w:lineRule="auto"/>
+              <w:jc w:val="center"/>
+              <w:rPr>
+                <w:rFonts w:ascii="Calibri" w:eastAsia="Times New Roman" w:hAnsi="Calibri" w:cs="Calibri"/>
+              </w:rPr>
+            </w:pPr>
+            <w:r>
+              <w:rPr>
+                <w:rFonts w:ascii="Calibri" w:eastAsia="Times New Roman" w:hAnsi="Calibri" w:cs="Calibri"/>
+              </w:rPr>
+              <w:t>Y</w:t>
+            </w:r>
+          </w:p>
+        </w:tc>
+      </w:tr>
+      <w:tr>
+        <w:trPr>
+          <w:trHeight w:val="290"/>
+        </w:trPr>
+        <w:tc>
+          <w:tcPr>
+            <w:tcW w:w="2790" w:type="dxa"/>
+            <w:tcBorders>
+              <w:top w:val="nil"/>
+              <w:left w:val="single" w:sz="4" w:space="0" w:color="auto"/>
+              <w:bottom w:val="nil"/>
+              <w:right w:val="single" w:sz="4" w:space="0" w:color="auto"/>
+            </w:tcBorders>
+            <w:shd w:val="clear" w:color="auto" w:fill="auto"/>
+            <w:noWrap/>
+            <w:vAlign w:val="bottom"/>
+            <w:hideMark/>
+          </w:tcPr>
+          <w:p>
+            <w:pPr>
+              <w:spacing w:line="240" w:lineRule="auto"/>
+              <w:rPr>
+                <w:rFonts w:ascii="Calibri" w:eastAsia="Times New Roman" w:hAnsi="Calibri" w:cs="Calibri"/>
+              </w:rPr>
+            </w:pPr>
+            <w:r>
+              <w:rPr>
+                <w:rFonts w:ascii="Calibri" w:eastAsia="Times New Roman" w:hAnsi="Calibri" w:cs="Calibri"/>
+              </w:rPr>
+              <w:t>Open source software</w:t>
+            </w:r>
+          </w:p>
+        </w:tc>
+        <w:tc>
+          <w:tcPr>
+            <w:tcW w:w="1530" w:type="dxa"/>
+            <w:tcBorders>
+              <w:top w:val="nil"/>
+              <w:left w:val="nil"/>
+              <w:bottom w:val="nil"/>
+              <w:right w:val="single" w:sz="4" w:space="0" w:color="auto"/>
+            </w:tcBorders>
+            <w:shd w:val="clear" w:color="auto" w:fill="auto"/>
+            <w:noWrap/>
+            <w:vAlign w:val="bottom"/>
+            <w:hideMark/>
+          </w:tcPr>
+          <w:p>
+            <w:pPr>
+              <w:spacing w:line="240" w:lineRule="auto"/>
+              <w:jc w:val="center"/>
+              <w:rPr>
+                <w:rFonts w:ascii="Calibri" w:eastAsia="Times New Roman" w:hAnsi="Calibri" w:cs="Calibri"/>
+              </w:rPr>
+            </w:pPr>
+            <w:r>
+              <w:rPr>
+                <w:rFonts w:ascii="Calibri" w:eastAsia="Times New Roman" w:hAnsi="Calibri" w:cs="Calibri"/>
+              </w:rPr>
+              <w:t>Y</w:t>
+            </w:r>
+          </w:p>
+        </w:tc>
+        <w:tc>
+          <w:tcPr>
+            <w:tcW w:w="1440" w:type="dxa"/>
+            <w:tcBorders>
+              <w:top w:val="nil"/>
+              <w:left w:val="nil"/>
+              <w:bottom w:val="nil"/>
+              <w:right w:val="single" w:sz="4" w:space="0" w:color="auto"/>
+            </w:tcBorders>
+            <w:shd w:val="clear" w:color="auto" w:fill="auto"/>
+            <w:noWrap/>
+            <w:vAlign w:val="bottom"/>
+            <w:hideMark/>
+          </w:tcPr>
+          <w:p>
+            <w:pPr>
+              <w:spacing w:line="240" w:lineRule="auto"/>
+              <w:jc w:val="center"/>
+              <w:rPr>
+                <w:rFonts w:ascii="Calibri" w:eastAsia="Times New Roman" w:hAnsi="Calibri" w:cs="Calibri"/>
+              </w:rPr>
+            </w:pPr>
+            <w:r>
+              <w:rPr>
+                <w:rFonts w:ascii="Calibri" w:eastAsia="Times New Roman" w:hAnsi="Calibri" w:cs="Calibri"/>
+              </w:rPr>
+              <w:t>Y</w:t>
+            </w:r>
+          </w:p>
+        </w:tc>
+        <w:tc>
+          <w:tcPr>
+            <w:tcW w:w="1350" w:type="dxa"/>
+            <w:tcBorders>
+              <w:top w:val="nil"/>
+              <w:left w:val="nil"/>
+              <w:bottom w:val="nil"/>
+              <w:right w:val="single" w:sz="4" w:space="0" w:color="auto"/>
+            </w:tcBorders>
+            <w:shd w:val="clear" w:color="auto" w:fill="auto"/>
+            <w:noWrap/>
+            <w:vAlign w:val="bottom"/>
+            <w:hideMark/>
+          </w:tcPr>
+          <w:p>
+            <w:pPr>
+              <w:spacing w:line="240" w:lineRule="auto"/>
+              <w:jc w:val="center"/>
+              <w:rPr>
+                <w:rFonts w:ascii="Calibri" w:eastAsia="Times New Roman" w:hAnsi="Calibri" w:cs="Calibri"/>
+              </w:rPr>
+            </w:pPr>
+            <w:r>
+              <w:rPr>
+                <w:rFonts w:ascii="Calibri" w:eastAsia="Times New Roman" w:hAnsi="Calibri" w:cs="Calibri"/>
+              </w:rPr>
+              <w:t>N</w:t>
+            </w:r>
+          </w:p>
+        </w:tc>
+        <w:tc>
+          <w:tcPr>
+            <w:tcW w:w="990" w:type="dxa"/>
+            <w:tcBorders>
+              <w:top w:val="nil"/>
+              <w:left w:val="nil"/>
+              <w:bottom w:val="nil"/>
+              <w:right w:val="single" w:sz="4" w:space="0" w:color="auto"/>
+            </w:tcBorders>
+            <w:shd w:val="clear" w:color="auto" w:fill="auto"/>
+            <w:noWrap/>
+            <w:vAlign w:val="bottom"/>
+            <w:hideMark/>
+          </w:tcPr>
+          <w:p>
+            <w:pPr>
+              <w:spacing w:line="240" w:lineRule="auto"/>
+              <w:jc w:val="center"/>
+              <w:rPr>
+                <w:rFonts w:ascii="Calibri" w:eastAsia="Times New Roman" w:hAnsi="Calibri" w:cs="Calibri"/>
+              </w:rPr>
+            </w:pPr>
+            <w:r>
+              <w:rPr>
+                <w:rFonts w:ascii="Calibri" w:eastAsia="Times New Roman" w:hAnsi="Calibri" w:cs="Calibri"/>
+              </w:rPr>
+              <w:t>N</w:t>
+            </w:r>
+          </w:p>
+        </w:tc>
+        <w:tc>
+          <w:tcPr>
+            <w:tcW w:w="1260" w:type="dxa"/>
+            <w:tcBorders>
+              <w:top w:val="nil"/>
+              <w:left w:val="nil"/>
+              <w:bottom w:val="nil"/>
+              <w:right w:val="single" w:sz="4" w:space="0" w:color="auto"/>
+            </w:tcBorders>
+            <w:shd w:val="clear" w:color="auto" w:fill="auto"/>
+            <w:noWrap/>
+            <w:vAlign w:val="bottom"/>
+            <w:hideMark/>
+          </w:tcPr>
+          <w:p>
+            <w:pPr>
+              <w:spacing w:line="240" w:lineRule="auto"/>
+              <w:jc w:val="center"/>
+              <w:rPr>
+                <w:rFonts w:ascii="Calibri" w:eastAsia="Times New Roman" w:hAnsi="Calibri" w:cs="Calibri"/>
+              </w:rPr>
+            </w:pPr>
+            <w:r>
+              <w:rPr>
+                <w:rFonts w:ascii="Calibri" w:eastAsia="Times New Roman" w:hAnsi="Calibri" w:cs="Calibri"/>
+              </w:rPr>
+              <w:t>N</w:t>
+            </w:r>
+          </w:p>
+        </w:tc>
+      </w:tr>
+      <w:tr>
+        <w:trPr>
+          <w:trHeight w:val="290"/>
+        </w:trPr>
+        <w:tc>
+          <w:tcPr>
+            <w:tcW w:w="2790" w:type="dxa"/>
+            <w:tcBorders>
+              <w:top w:val="nil"/>
+              <w:left w:val="single" w:sz="4" w:space="0" w:color="auto"/>
+              <w:bottom w:val="nil"/>
+              <w:right w:val="single" w:sz="4" w:space="0" w:color="auto"/>
+            </w:tcBorders>
+            <w:shd w:val="clear" w:color="auto" w:fill="auto"/>
+            <w:noWrap/>
+            <w:vAlign w:val="bottom"/>
+            <w:hideMark/>
+          </w:tcPr>
+          <w:p>
+            <w:pPr>
+              <w:spacing w:line="240" w:lineRule="auto"/>
+              <w:rPr>
+                <w:rFonts w:ascii="Calibri" w:eastAsia="Times New Roman" w:hAnsi="Calibri" w:cs="Calibri"/>
+              </w:rPr>
+            </w:pPr>
+            <w:r>
+              <w:rPr>
+                <w:rFonts w:ascii="Calibri" w:eastAsia="Times New Roman" w:hAnsi="Calibri" w:cs="Calibri"/>
+              </w:rPr>
+              <w:t>Open source hardware</w:t>
+            </w:r>
+          </w:p>
+        </w:tc>
+        <w:tc>
+          <w:tcPr>
+            <w:tcW w:w="1530" w:type="dxa"/>
+            <w:tcBorders>
+              <w:top w:val="nil"/>
+              <w:left w:val="nil"/>
+              <w:bottom w:val="nil"/>
+              <w:right w:val="single" w:sz="4" w:space="0" w:color="auto"/>
+            </w:tcBorders>
+            <w:shd w:val="clear" w:color="auto" w:fill="auto"/>
+            <w:noWrap/>
+            <w:vAlign w:val="bottom"/>
+            <w:hideMark/>
+          </w:tcPr>
+          <w:p>
+            <w:pPr>
+              <w:spacing w:line="240" w:lineRule="auto"/>
+              <w:jc w:val="center"/>
+              <w:rPr>
+                <w:rFonts w:ascii="Calibri" w:eastAsia="Times New Roman" w:hAnsi="Calibri" w:cs="Calibri"/>
+              </w:rPr>
+            </w:pPr>
+            <w:r>
+              <w:rPr>
+                <w:rFonts w:ascii="Calibri" w:eastAsia="Times New Roman" w:hAnsi="Calibri" w:cs="Calibri"/>
+              </w:rPr>
+              <w:t>Y</w:t>
+            </w:r>
+          </w:p>
+        </w:tc>
+        <w:tc>
+          <w:tcPr>
+            <w:tcW w:w="1440" w:type="dxa"/>
+            <w:tcBorders>
+              <w:top w:val="nil"/>
+              <w:left w:val="nil"/>
+              <w:bottom w:val="nil"/>
+              <w:right w:val="single" w:sz="4" w:space="0" w:color="auto"/>
+            </w:tcBorders>
+            <w:shd w:val="clear" w:color="auto" w:fill="auto"/>
+            <w:noWrap/>
+            <w:vAlign w:val="bottom"/>
+            <w:hideMark/>
+          </w:tcPr>
+          <w:p>
+            <w:pPr>
+              <w:spacing w:line="240" w:lineRule="auto"/>
+              <w:jc w:val="center"/>
+              <w:rPr>
+                <w:rFonts w:ascii="Calibri" w:eastAsia="Times New Roman" w:hAnsi="Calibri" w:cs="Calibri"/>
+              </w:rPr>
+            </w:pPr>
+            <w:r>
+              <w:rPr>
+                <w:rFonts w:ascii="Calibri" w:eastAsia="Times New Roman" w:hAnsi="Calibri" w:cs="Calibri"/>
+              </w:rPr>
+              <w:t>N</w:t>
+            </w:r>
+          </w:p>
+        </w:tc>
+        <w:tc>
+          <w:tcPr>
+            <w:tcW w:w="1350" w:type="dxa"/>
+            <w:tcBorders>
+              <w:top w:val="nil"/>
+              <w:left w:val="nil"/>
+              <w:bottom w:val="nil"/>
+              <w:right w:val="single" w:sz="4" w:space="0" w:color="auto"/>
+            </w:tcBorders>
+            <w:shd w:val="clear" w:color="auto" w:fill="auto"/>
+            <w:noWrap/>
+            <w:vAlign w:val="bottom"/>
+            <w:hideMark/>
+          </w:tcPr>
+          <w:p>
+            <w:pPr>
+              <w:spacing w:line="240" w:lineRule="auto"/>
+              <w:jc w:val="center"/>
+              <w:rPr>
+                <w:rFonts w:ascii="Calibri" w:eastAsia="Times New Roman" w:hAnsi="Calibri" w:cs="Calibri"/>
+              </w:rPr>
+            </w:pPr>
+            <w:r>
+              <w:rPr>
+                <w:rFonts w:ascii="Calibri" w:eastAsia="Times New Roman" w:hAnsi="Calibri" w:cs="Calibri"/>
+              </w:rPr>
+              <w:t>N</w:t>
+            </w:r>
+          </w:p>
+        </w:tc>
+        <w:tc>
+          <w:tcPr>
+            <w:tcW w:w="990" w:type="dxa"/>
+            <w:tcBorders>
+              <w:top w:val="nil"/>
+              <w:left w:val="nil"/>
+              <w:bottom w:val="nil"/>
+              <w:right w:val="single" w:sz="4" w:space="0" w:color="auto"/>
+            </w:tcBorders>
+            <w:shd w:val="clear" w:color="auto" w:fill="auto"/>
+            <w:noWrap/>
+            <w:vAlign w:val="bottom"/>
+            <w:hideMark/>
+          </w:tcPr>
+          <w:p>
+            <w:pPr>
+              <w:spacing w:line="240" w:lineRule="auto"/>
+              <w:jc w:val="center"/>
+              <w:rPr>
+                <w:rFonts w:ascii="Calibri" w:eastAsia="Times New Roman" w:hAnsi="Calibri" w:cs="Calibri"/>
+              </w:rPr>
+            </w:pPr>
+            <w:r>
+              <w:rPr>
+                <w:rFonts w:ascii="Calibri" w:eastAsia="Times New Roman" w:hAnsi="Calibri" w:cs="Calibri"/>
+              </w:rPr>
+              <w:t>N</w:t>
+            </w:r>
+          </w:p>
+        </w:tc>
+        <w:tc>
+          <w:tcPr>
+            <w:tcW w:w="1260" w:type="dxa"/>
+            <w:tcBorders>
+              <w:top w:val="nil"/>
+              <w:left w:val="nil"/>
+              <w:bottom w:val="nil"/>
+              <w:right w:val="single" w:sz="4" w:space="0" w:color="auto"/>
+            </w:tcBorders>
+            <w:shd w:val="clear" w:color="auto" w:fill="auto"/>
+            <w:noWrap/>
+            <w:vAlign w:val="bottom"/>
+            <w:hideMark/>
+          </w:tcPr>
+          <w:p>
+            <w:pPr>
+              <w:spacing w:line="240" w:lineRule="auto"/>
+              <w:jc w:val="center"/>
+              <w:rPr>
+                <w:rFonts w:ascii="Calibri" w:eastAsia="Times New Roman" w:hAnsi="Calibri" w:cs="Calibri"/>
+              </w:rPr>
+            </w:pPr>
+            <w:r>
+              <w:rPr>
+                <w:rFonts w:ascii="Calibri" w:eastAsia="Times New Roman" w:hAnsi="Calibri" w:cs="Calibri"/>
+              </w:rPr>
+              <w:t>N</w:t>
+            </w:r>
+          </w:p>
+        </w:tc>
+      </w:tr>
+      <w:tr>
+        <w:trPr>
+          <w:trHeight w:val="290"/>
+        </w:trPr>
+        <w:tc>
+          <w:tcPr>
+            <w:tcW w:w="2790" w:type="dxa"/>
+            <w:tcBorders>
+              <w:top w:val="nil"/>
+              <w:left w:val="single" w:sz="4" w:space="0" w:color="auto"/>
+              <w:bottom w:val="nil"/>
+              <w:right w:val="single" w:sz="4" w:space="0" w:color="auto"/>
+            </w:tcBorders>
+            <w:shd w:val="clear" w:color="auto" w:fill="auto"/>
+            <w:noWrap/>
+            <w:vAlign w:val="bottom"/>
+            <w:hideMark/>
+          </w:tcPr>
+          <w:p>
+            <w:pPr>
+              <w:spacing w:line="240" w:lineRule="auto"/>
+              <w:rPr>
+                <w:rFonts w:ascii="Calibri" w:eastAsia="Times New Roman" w:hAnsi="Calibri" w:cs="Calibri"/>
+              </w:rPr>
+            </w:pPr>
+            <w:r>
+              <w:rPr>
+                <w:rFonts w:ascii="Calibri" w:eastAsia="Times New Roman" w:hAnsi="Calibri" w:cs="Calibri"/>
+              </w:rPr>
+              <w:t>GUI</w:t>
+            </w:r>
+            <w:r>
+              <w:rPr>
+                <w:rFonts w:ascii="Calibri" w:eastAsia="Times New Roman" w:hAnsi="Calibri" w:cs="Calibri"/>
+              </w:rPr>
+              <w:t xml:space="preserve"> for data visualization</w:t>
+            </w:r>
+          </w:p>
+        </w:tc>
+        <w:tc>
+          <w:tcPr>
+            <w:tcW w:w="1530" w:type="dxa"/>
+            <w:tcBorders>
+              <w:top w:val="nil"/>
+              <w:left w:val="nil"/>
+              <w:bottom w:val="nil"/>
+              <w:right w:val="single" w:sz="4" w:space="0" w:color="auto"/>
+            </w:tcBorders>
+            <w:shd w:val="clear" w:color="auto" w:fill="auto"/>
+            <w:noWrap/>
+            <w:vAlign w:val="bottom"/>
+            <w:hideMark/>
+          </w:tcPr>
+          <w:p>
+            <w:pPr>
+              <w:spacing w:line="240" w:lineRule="auto"/>
+              <w:jc w:val="center"/>
+              <w:rPr>
+                <w:rFonts w:ascii="Calibri" w:eastAsia="Times New Roman" w:hAnsi="Calibri" w:cs="Calibri"/>
+              </w:rPr>
+            </w:pPr>
+            <w:r>
+              <w:rPr>
+                <w:rFonts w:ascii="Calibri" w:eastAsia="Times New Roman" w:hAnsi="Calibri" w:cs="Calibri"/>
+              </w:rPr>
+              <w:t>N</w:t>
+            </w:r>
+          </w:p>
+        </w:tc>
+        <w:tc>
+          <w:tcPr>
+            <w:tcW w:w="1440" w:type="dxa"/>
+            <w:tcBorders>
+              <w:top w:val="nil"/>
+              <w:left w:val="nil"/>
+              <w:bottom w:val="nil"/>
+              <w:right w:val="single" w:sz="4" w:space="0" w:color="auto"/>
+            </w:tcBorders>
+            <w:shd w:val="clear" w:color="auto" w:fill="auto"/>
+            <w:noWrap/>
+            <w:vAlign w:val="bottom"/>
+            <w:hideMark/>
+          </w:tcPr>
+          <w:p>
+            <w:pPr>
+              <w:spacing w:line="240" w:lineRule="auto"/>
+              <w:jc w:val="center"/>
+              <w:rPr>
+                <w:rFonts w:ascii="Calibri" w:eastAsia="Times New Roman" w:hAnsi="Calibri" w:cs="Calibri"/>
+              </w:rPr>
+            </w:pPr>
+            <w:r>
+              <w:rPr>
+                <w:rFonts w:ascii="Calibri" w:eastAsia="Times New Roman" w:hAnsi="Calibri" w:cs="Calibri"/>
+              </w:rPr>
+              <w:t>Y</w:t>
+            </w:r>
+          </w:p>
+        </w:tc>
+        <w:tc>
+          <w:tcPr>
+            <w:tcW w:w="1350" w:type="dxa"/>
+            <w:tcBorders>
+              <w:top w:val="nil"/>
+              <w:left w:val="nil"/>
+              <w:bottom w:val="nil"/>
+              <w:right w:val="single" w:sz="4" w:space="0" w:color="auto"/>
+            </w:tcBorders>
+            <w:shd w:val="clear" w:color="auto" w:fill="auto"/>
+            <w:noWrap/>
+            <w:vAlign w:val="bottom"/>
+            <w:hideMark/>
+          </w:tcPr>
+          <w:p>
+            <w:pPr>
+              <w:spacing w:line="240" w:lineRule="auto"/>
+              <w:jc w:val="center"/>
+              <w:rPr>
+                <w:rFonts w:ascii="Calibri" w:eastAsia="Times New Roman" w:hAnsi="Calibri" w:cs="Calibri"/>
+              </w:rPr>
+            </w:pPr>
+            <w:r>
+              <w:rPr>
+                <w:rFonts w:ascii="Calibri" w:eastAsia="Times New Roman" w:hAnsi="Calibri" w:cs="Calibri"/>
+              </w:rPr>
+              <w:t>Y</w:t>
+            </w:r>
+          </w:p>
+        </w:tc>
+        <w:tc>
+          <w:tcPr>
+            <w:tcW w:w="990" w:type="dxa"/>
+            <w:tcBorders>
+              <w:top w:val="nil"/>
+              <w:left w:val="nil"/>
+              <w:bottom w:val="nil"/>
+              <w:right w:val="single" w:sz="4" w:space="0" w:color="auto"/>
+            </w:tcBorders>
+            <w:shd w:val="clear" w:color="auto" w:fill="auto"/>
+            <w:noWrap/>
+            <w:vAlign w:val="bottom"/>
+            <w:hideMark/>
+          </w:tcPr>
+          <w:p>
+            <w:pPr>
+              <w:spacing w:line="240" w:lineRule="auto"/>
+              <w:jc w:val="center"/>
+              <w:rPr>
+                <w:rFonts w:ascii="Calibri" w:eastAsia="Times New Roman" w:hAnsi="Calibri" w:cs="Calibri"/>
+              </w:rPr>
+            </w:pPr>
+            <w:r>
+              <w:rPr>
+                <w:rFonts w:ascii="Calibri" w:eastAsia="Times New Roman" w:hAnsi="Calibri" w:cs="Calibri"/>
+              </w:rPr>
+              <w:t>Y</w:t>
+            </w:r>
+          </w:p>
+        </w:tc>
+        <w:tc>
+          <w:tcPr>
+            <w:tcW w:w="1260" w:type="dxa"/>
+            <w:tcBorders>
+              <w:top w:val="nil"/>
+              <w:left w:val="nil"/>
+              <w:bottom w:val="nil"/>
+              <w:right w:val="single" w:sz="4" w:space="0" w:color="auto"/>
+            </w:tcBorders>
+            <w:shd w:val="clear" w:color="auto" w:fill="auto"/>
+            <w:noWrap/>
+            <w:vAlign w:val="bottom"/>
+            <w:hideMark/>
+          </w:tcPr>
+          <w:p>
+            <w:pPr>
+              <w:spacing w:line="240" w:lineRule="auto"/>
+              <w:jc w:val="center"/>
+              <w:rPr>
+                <w:rFonts w:ascii="Calibri" w:eastAsia="Times New Roman" w:hAnsi="Calibri" w:cs="Calibri"/>
+              </w:rPr>
+            </w:pPr>
+            <w:r>
+              <w:rPr>
+                <w:rFonts w:ascii="Calibri" w:eastAsia="Times New Roman" w:hAnsi="Calibri" w:cs="Calibri"/>
+              </w:rPr>
+              <w:t>Y</w:t>
+            </w:r>
+          </w:p>
+        </w:tc>
+      </w:tr>
+      <w:tr>
+        <w:trPr>
+          <w:trHeight w:val="910"/>
+        </w:trPr>
+        <w:tc>
+          <w:tcPr>
+            <w:tcW w:w="2790" w:type="dxa"/>
+            <w:tcBorders>
+              <w:top w:val="nil"/>
+              <w:left w:val="single" w:sz="4" w:space="0" w:color="auto"/>
+              <w:bottom w:val="single" w:sz="4" w:space="0" w:color="auto"/>
+              <w:right w:val="single" w:sz="4" w:space="0" w:color="auto"/>
+            </w:tcBorders>
+            <w:shd w:val="clear" w:color="auto" w:fill="auto"/>
+            <w:noWrap/>
+            <w:hideMark/>
+          </w:tcPr>
+          <w:p>
+            <w:pPr>
+              <w:spacing w:line="240" w:lineRule="auto"/>
+              <w:rPr>
+                <w:rFonts w:ascii="Calibri" w:eastAsia="Times New Roman" w:hAnsi="Calibri" w:cs="Calibri"/>
+              </w:rPr>
+            </w:pPr>
+            <w:r>
+              <w:rPr>
+                <w:rFonts w:ascii="Calibri" w:eastAsia="Times New Roman" w:hAnsi="Calibri" w:cs="Calibri"/>
+              </w:rPr>
+              <w:t>Cost (GBP)</w:t>
+            </w:r>
+          </w:p>
+        </w:tc>
+        <w:tc>
+          <w:tcPr>
+            <w:tcW w:w="1530" w:type="dxa"/>
+            <w:tcBorders>
+              <w:top w:val="nil"/>
+              <w:left w:val="nil"/>
+              <w:bottom w:val="single" w:sz="4" w:space="0" w:color="auto"/>
+              <w:right w:val="single" w:sz="4" w:space="0" w:color="auto"/>
+            </w:tcBorders>
+            <w:shd w:val="clear" w:color="auto" w:fill="auto"/>
+            <w:hideMark/>
+          </w:tcPr>
+          <w:p>
+            <w:pPr>
+              <w:spacing w:line="240" w:lineRule="auto"/>
+              <w:jc w:val="center"/>
+              <w:rPr>
+                <w:rFonts w:ascii="Calibri" w:eastAsia="Times New Roman" w:hAnsi="Calibri" w:cs="Calibri"/>
+              </w:rPr>
+            </w:pPr>
+            <w:r>
+              <w:rPr>
+                <w:rFonts w:ascii="Calibri" w:eastAsia="Times New Roman" w:hAnsi="Calibri" w:cs="Calibri"/>
+              </w:rPr>
+              <w:t>179.99 (parts)</w:t>
+            </w:r>
+          </w:p>
+        </w:tc>
+        <w:tc>
+          <w:tcPr>
+            <w:tcW w:w="1440" w:type="dxa"/>
+            <w:tcBorders>
+              <w:top w:val="nil"/>
+              <w:left w:val="nil"/>
+              <w:bottom w:val="single" w:sz="4" w:space="0" w:color="auto"/>
+              <w:right w:val="single" w:sz="4" w:space="0" w:color="auto"/>
+            </w:tcBorders>
+            <w:shd w:val="clear" w:color="auto" w:fill="auto"/>
+            <w:hideMark/>
+          </w:tcPr>
+          <w:p>
+            <w:pPr>
+              <w:spacing w:line="240" w:lineRule="auto"/>
+              <w:jc w:val="center"/>
+              <w:rPr>
+                <w:rFonts w:ascii="Calibri" w:eastAsia="Times New Roman" w:hAnsi="Calibri" w:cs="Calibri"/>
+              </w:rPr>
+            </w:pPr>
+            <w:r>
+              <w:rPr>
+                <w:rFonts w:ascii="Calibri" w:eastAsia="Times New Roman" w:hAnsi="Calibri" w:cs="Calibri"/>
+              </w:rPr>
+              <w:t xml:space="preserve">773.22 (from </w:t>
+            </w:r>
+            <w:proofErr w:type="spellStart"/>
+            <w:r>
+              <w:rPr>
+                <w:rFonts w:ascii="Calibri" w:eastAsia="Times New Roman" w:hAnsi="Calibri" w:cs="Calibri"/>
+              </w:rPr>
+              <w:t>Chronojump</w:t>
+            </w:r>
+            <w:proofErr w:type="spellEnd"/>
+            <w:r>
+              <w:rPr>
+                <w:rFonts w:ascii="Calibri" w:eastAsia="Times New Roman" w:hAnsi="Calibri" w:cs="Calibri"/>
+              </w:rPr>
+              <w:t>)</w:t>
+            </w:r>
+          </w:p>
+        </w:tc>
+        <w:tc>
+          <w:tcPr>
+            <w:tcW w:w="1350" w:type="dxa"/>
+            <w:tcBorders>
+              <w:top w:val="nil"/>
+              <w:left w:val="nil"/>
+              <w:bottom w:val="single" w:sz="4" w:space="0" w:color="auto"/>
+              <w:right w:val="single" w:sz="4" w:space="0" w:color="auto"/>
+            </w:tcBorders>
+            <w:shd w:val="clear" w:color="auto" w:fill="auto"/>
+            <w:hideMark/>
+          </w:tcPr>
+          <w:p>
+            <w:pPr>
+              <w:spacing w:line="240" w:lineRule="auto"/>
+              <w:jc w:val="center"/>
+              <w:rPr>
+                <w:rFonts w:ascii="Calibri" w:eastAsia="Times New Roman" w:hAnsi="Calibri" w:cs="Calibri"/>
+              </w:rPr>
+            </w:pPr>
+            <w:r>
+              <w:rPr>
+                <w:rFonts w:ascii="Calibri" w:eastAsia="Times New Roman" w:hAnsi="Calibri" w:cs="Calibri"/>
+              </w:rPr>
+              <w:t xml:space="preserve">2,467.77 (from </w:t>
+            </w:r>
+            <w:proofErr w:type="spellStart"/>
+            <w:r>
+              <w:rPr>
+                <w:rFonts w:ascii="Calibri" w:eastAsia="Times New Roman" w:hAnsi="Calibri" w:cs="Calibri"/>
+              </w:rPr>
+              <w:t>Simplifaster</w:t>
+            </w:r>
+            <w:proofErr w:type="spellEnd"/>
+            <w:r>
+              <w:rPr>
+                <w:rFonts w:ascii="Calibri" w:eastAsia="Times New Roman" w:hAnsi="Calibri" w:cs="Calibri"/>
+              </w:rPr>
+              <w:t>)</w:t>
+            </w:r>
+          </w:p>
+        </w:tc>
+        <w:tc>
+          <w:tcPr>
+            <w:tcW w:w="990" w:type="dxa"/>
+            <w:tcBorders>
+              <w:top w:val="nil"/>
+              <w:left w:val="nil"/>
+              <w:bottom w:val="single" w:sz="4" w:space="0" w:color="auto"/>
+              <w:right w:val="single" w:sz="4" w:space="0" w:color="auto"/>
+            </w:tcBorders>
+            <w:shd w:val="clear" w:color="auto" w:fill="auto"/>
+            <w:hideMark/>
+          </w:tcPr>
+          <w:p>
+            <w:pPr>
+              <w:spacing w:line="240" w:lineRule="auto"/>
+              <w:jc w:val="center"/>
+              <w:rPr>
+                <w:rFonts w:ascii="Calibri" w:eastAsia="Times New Roman" w:hAnsi="Calibri" w:cs="Calibri"/>
+              </w:rPr>
+            </w:pPr>
+            <w:r>
+              <w:rPr>
+                <w:rFonts w:ascii="Calibri" w:eastAsia="Times New Roman" w:hAnsi="Calibri" w:cs="Calibri"/>
+              </w:rPr>
+              <w:t xml:space="preserve">339.75 (from </w:t>
+            </w:r>
+            <w:proofErr w:type="spellStart"/>
+            <w:r>
+              <w:rPr>
+                <w:rFonts w:ascii="Calibri" w:eastAsia="Times New Roman" w:hAnsi="Calibri" w:cs="Calibri"/>
+              </w:rPr>
+              <w:t>Virtube</w:t>
+            </w:r>
+            <w:proofErr w:type="spellEnd"/>
+            <w:r>
+              <w:rPr>
+                <w:rFonts w:ascii="Calibri" w:eastAsia="Times New Roman" w:hAnsi="Calibri" w:cs="Calibri"/>
+              </w:rPr>
+              <w:t>)</w:t>
+            </w:r>
+          </w:p>
+        </w:tc>
+        <w:tc>
+          <w:tcPr>
+            <w:tcW w:w="1260" w:type="dxa"/>
+            <w:tcBorders>
+              <w:top w:val="nil"/>
+              <w:left w:val="nil"/>
+              <w:bottom w:val="single" w:sz="4" w:space="0" w:color="auto"/>
+              <w:right w:val="single" w:sz="4" w:space="0" w:color="auto"/>
+            </w:tcBorders>
+            <w:shd w:val="clear" w:color="auto" w:fill="auto"/>
+            <w:hideMark/>
+          </w:tcPr>
+          <w:p>
+            <w:pPr>
+              <w:spacing w:line="240" w:lineRule="auto"/>
+              <w:jc w:val="center"/>
+              <w:rPr>
+                <w:rFonts w:ascii="Calibri" w:eastAsia="Times New Roman" w:hAnsi="Calibri" w:cs="Calibri"/>
+              </w:rPr>
+            </w:pPr>
+            <w:r>
+              <w:rPr>
+                <w:rFonts w:ascii="Calibri" w:eastAsia="Times New Roman" w:hAnsi="Calibri" w:cs="Calibri"/>
+              </w:rPr>
+              <w:t xml:space="preserve">2,353.43 (from </w:t>
+            </w:r>
+            <w:proofErr w:type="spellStart"/>
+            <w:r>
+              <w:rPr>
+                <w:rFonts w:ascii="Calibri" w:eastAsia="Times New Roman" w:hAnsi="Calibri" w:cs="Calibri"/>
+              </w:rPr>
+              <w:t>Gymaware</w:t>
+            </w:r>
+            <w:proofErr w:type="spellEnd"/>
+            <w:r>
+              <w:rPr>
+                <w:rFonts w:ascii="Calibri" w:eastAsia="Times New Roman" w:hAnsi="Calibri" w:cs="Calibri"/>
+              </w:rPr>
+              <w:t>)</w:t>
+            </w:r>
+          </w:p>
+        </w:tc>
+      </w:tr>
+    </w:tbl>
+    <w:p>
+      <w:pPr>
+        <w:jc w:val="both"/>
+        <w:rPr>
+          <w:color w:val="auto"/>
+        </w:rPr>
+      </w:pPr>
+    </w:p>
+    <w:p>
+      <w:pPr>
+        <w:jc w:val="both"/>
+        <w:rPr>
+          <w:color w:val="auto"/>
+        </w:rPr>
+      </w:pPr>
+    </w:p>
     <w:p>
       <w:r>
         <w:rPr>
@@ -1276,8 +3209,8 @@
         <w:pStyle w:val="Heading2"/>
         <w:contextualSpacing w:val="0"/>
       </w:pPr>
-      <w:bookmarkStart w:id="11" w:name="_1u7vph94gfbt" w:colFirst="0" w:colLast="0"/>
-      <w:bookmarkEnd w:id="11"/>
+      <w:bookmarkStart w:id="12" w:name="_1u7vph94gfbt" w:colFirst="0" w:colLast="0"/>
+      <w:bookmarkEnd w:id="12"/>
       <w:r>
         <w:t>Overall Implementation and Design</w:t>
       </w:r>
@@ -1305,7 +3238,14 @@
         <w:rPr>
           <w:color w:val="0000FF"/>
         </w:rPr>
-        <w:t>). The use of diagrams and pictures of the assembled hardware is appropriate. Please also describe any variants and associated implementation differences.</w:t>
+        <w:t xml:space="preserve">). The use of diagrams </w:t>
+      </w:r>
+      <w:r>
+        <w:rPr>
+          <w:color w:val="0000FF"/>
+        </w:rPr>
+        <w:lastRenderedPageBreak/>
+        <w:t>and pictures of the assembled hardware is appropriate. Please also describe any variants and associated implementation differences.</w:t>
       </w:r>
     </w:p>
     <w:p>
@@ -1525,14 +3465,7 @@
         <w:rPr>
           <w:color w:val="auto"/>
         </w:rPr>
-        <w:t xml:space="preserve"> card. It provides the simplicity of having one pushbutton to change the signal displayed and another </w:t>
-      </w:r>
-      <w:r>
-        <w:rPr>
-          <w:color w:val="auto"/>
-        </w:rPr>
-        <w:lastRenderedPageBreak/>
-        <w:t>to place a numeric label associated with the number of sample acquired. The device is batt</w:t>
+        <w:t xml:space="preserve"> card. It provides the simplicity of having one pushbutton to change the signal displayed and another to place a numeric label associated with the number of sample acquired. The device is batt</w:t>
       </w:r>
       <w:r>
         <w:rPr>
@@ -1616,7 +3549,11 @@
         <w:jc w:val="both"/>
       </w:pPr>
       <w:r>
-        <w:t xml:space="preserve">Figure 1: a. Sport Analyzer allows simultaneous data visualization and acquisition for its further analysis. The figure shows the same signal during the acquisition on the TFT display (left) and after the analysis in a plot from the data extracted from the txt. file (right). b. The device with the linear encoder and the load cell connected (left) and the main components of the device (right). </w:t>
+        <w:t xml:space="preserve">Figure 1: a. Sport Analyzer allows simultaneous data visualization and acquisition for its further analysis. The figure shows the same signal during the acquisition on the TFT display (left) and after the analysis in a plot from the data extracted from the txt. file (right). b. The device with </w:t>
+      </w:r>
+      <w:r>
+        <w:lastRenderedPageBreak/>
+        <w:t xml:space="preserve">the linear encoder and the load cell connected (left) and the main components of the device (right). </w:t>
       </w:r>
     </w:p>
     <w:p>
@@ -1841,14 +3778,7 @@
         <w:rPr>
           <w:color w:val="auto"/>
         </w:rPr>
-        <w:t xml:space="preserve"> </w:t>
-      </w:r>
-      <w:r>
-        <w:rPr>
-          <w:color w:val="auto"/>
-        </w:rPr>
-        <w:lastRenderedPageBreak/>
-        <w:t>card</w:t>
+        <w:t xml:space="preserve"> card</w:t>
       </w:r>
       <w:r>
         <w:rPr>
@@ -2157,18 +4087,17 @@
         <w:t>Figure 2: Electronic schematics of the device.</w:t>
       </w:r>
       <w:r>
-        <w:t xml:space="preserve"> Sport Analyzer schematic is composed by the Load cell amplifier circuit, the Teensy 3.2 development board, two pushbuttons, an ON/OFF switch, the two </w:t>
+        <w:t xml:space="preserve"> Sport Analyzer schematic is composed by the Load cell amplifier circuit, the Teensy 3.2 development board, two pushbuttons, an ON/OFF </w:t>
+      </w:r>
+      <w:r>
+        <w:lastRenderedPageBreak/>
+        <w:t xml:space="preserve">switch, the two </w:t>
       </w:r>
       <w:r>
         <w:t>RJ12</w:t>
       </w:r>
       <w:r>
-        <w:t xml:space="preserve"> sensor connectors, a 5V voltage regulator which converts the 9V of the battery and the TFT display pin </w:t>
-      </w:r>
-      <w:bookmarkStart w:id="12" w:name="_GoBack"/>
-      <w:bookmarkEnd w:id="12"/>
-      <w:r>
-        <w:t xml:space="preserve">headers.  </w:t>
+        <w:t xml:space="preserve"> sensor connectors, a 5V voltage regulator which converts the 9V of the battery and the TFT display pin headers.  </w:t>
       </w:r>
     </w:p>
     <w:p>
@@ -2430,14 +4359,7 @@
         <w:rPr>
           <w:color w:val="auto"/>
         </w:rPr>
-        <w:t xml:space="preserve"> card by calling a </w:t>
-      </w:r>
-      <w:r>
-        <w:rPr>
-          <w:color w:val="auto"/>
-        </w:rPr>
-        <w:lastRenderedPageBreak/>
-        <w:t xml:space="preserve">function called </w:t>
+        <w:t xml:space="preserve"> card by calling a function called </w:t>
       </w:r>
       <w:proofErr w:type="spellStart"/>
       <w:r>
@@ -2663,6 +4585,7 @@
       <w:bookmarkStart w:id="14" w:name="_f8237gmzmwc6" w:colFirst="0" w:colLast="0"/>
       <w:bookmarkEnd w:id="14"/>
       <w:r>
+        <w:lastRenderedPageBreak/>
         <w:t>(2) Quality control</w:t>
       </w:r>
     </w:p>
@@ -2723,7 +4646,6 @@
         <w:rPr>
           <w:color w:val="0000FF"/>
         </w:rPr>
-        <w:lastRenderedPageBreak/>
         <w:t xml:space="preserve">Detail the general procedures in place for users to calibrate their hardware before or during use. What methods can be used to relate user generated data to data from other sources? </w:t>
       </w:r>
     </w:p>
@@ -3149,6 +5071,7 @@
               <w:rPr>
                 <w:rFonts w:eastAsia="Times New Roman"/>
               </w:rPr>
+              <w:lastRenderedPageBreak/>
               <w:t>Linear encoder resolution</w:t>
             </w:r>
           </w:p>
@@ -3669,7 +5592,6 @@
           <w:i/>
           <w:color w:val="0000FF"/>
         </w:rPr>
-        <w:lastRenderedPageBreak/>
         <w:t xml:space="preserve">Note: In the spirit of openness, we require authors to provide (or link to) datasets along with the submitted graphic representations. We do not impose arbitrary limits on inclusion of data so please include sufficient empirical detail and results to ensure your data can be easily verified, </w:t>
       </w:r>
       <w:proofErr w:type="spellStart"/>
@@ -3754,6 +5676,7 @@
       <w:bookmarkStart w:id="23" w:name="_l8i9vokvs0bj" w:colFirst="0" w:colLast="0"/>
       <w:bookmarkEnd w:id="23"/>
       <w:r>
+        <w:lastRenderedPageBreak/>
         <w:t>(4) Build Details</w:t>
       </w:r>
     </w:p>
@@ -3838,7 +5761,6 @@
       <w:bookmarkStart w:id="27" w:name="_vr0vnjs8z9ar" w:colFirst="0" w:colLast="0"/>
       <w:bookmarkEnd w:id="27"/>
       <w:r>
-        <w:lastRenderedPageBreak/>
         <w:t>Dependencies</w:t>
       </w:r>
     </w:p>
@@ -4135,6 +6057,7 @@
           <w:b/>
           <w:i/>
         </w:rPr>
+        <w:lastRenderedPageBreak/>
         <w:t xml:space="preserve">Publisher: </w:t>
       </w:r>
       <w:r>
@@ -4374,7 +6297,6 @@
       <w:bookmarkStart w:id="32" w:name="_fy8hbipy6kwe" w:colFirst="0" w:colLast="0"/>
       <w:bookmarkEnd w:id="32"/>
       <w:r>
-        <w:lastRenderedPageBreak/>
         <w:t>Paper author contributions</w:t>
       </w:r>
     </w:p>
@@ -4552,7 +6474,14 @@
         <w:rPr>
           <w:color w:val="0000FF"/>
         </w:rPr>
-        <w:t xml:space="preserve"> then these must be declared. The authors’ initials should be used to denote differing competing interests. For example: “BH has minority shares in [company name], which part funded the research grant for this project. All other authors have no competing interests." Or “BH is selling kits and parts connected to the here presented hardware via platform XX. A fundraising via Crowdfunding platform YY is planned to start </w:t>
+        <w:t xml:space="preserve"> then these must be declared. The authors’ initials should be used to denote differing competing interests. For example: “BH has minority shares in [company name], which part funded the research grant for this project. All other authors have no competing interests." Or “BH is selling kits and parts </w:t>
+      </w:r>
+      <w:r>
+        <w:rPr>
+          <w:color w:val="0000FF"/>
+        </w:rPr>
+        <w:lastRenderedPageBreak/>
+        <w:t xml:space="preserve">connected to the here presented hardware via platform XX. A fundraising via Crowdfunding platform YY is planned to start </w:t>
       </w:r>
       <w:proofErr w:type="spellStart"/>
       <w:r>
@@ -4890,7 +6819,6 @@
           <w:szCs w:val="21"/>
           <w:shd w:val="clear" w:color="auto" w:fill="FFFFFF"/>
         </w:rPr>
-        <w:lastRenderedPageBreak/>
         <w:t>[3]</w:t>
       </w:r>
       <w:r>
@@ -5383,7 +7311,11 @@
       </w:r>
       <w:proofErr w:type="spellEnd"/>
       <w:r>
-        <w:t xml:space="preserve"> of load. </w:t>
+        <w:t xml:space="preserve"> </w:t>
+      </w:r>
+      <w:r>
+        <w:lastRenderedPageBreak/>
+        <w:t xml:space="preserve">of load. </w:t>
       </w:r>
       <w:proofErr w:type="spellStart"/>
       <w:r>
@@ -6140,6 +8072,7 @@
     </w:p>
     <w:p>
       <w:r>
+        <w:lastRenderedPageBreak/>
         <w:t>Authors retain copyright and grant the journal right of first publication with the work simultaneously licensed under a</w:t>
       </w:r>
       <w:hyperlink r:id="rId18">
@@ -7052,7 +8985,7 @@
 </file>
 
 <file path=customXml/itemProps1.xml><?xml version="1.0" encoding="utf-8"?>
-<ds:datastoreItem xmlns:ds="http://schemas.openxmlformats.org/officeDocument/2006/customXml" ds:itemID="{D1241D6C-9D7E-4187-ADD3-D3CFF356E233}">
+<ds:datastoreItem xmlns:ds="http://schemas.openxmlformats.org/officeDocument/2006/customXml" ds:itemID="{EB8BBE58-00B0-4AD8-AC52-D27E648D41C5}">
   <ds:schemaRefs>
     <ds:schemaRef ds:uri="http://schemas.openxmlformats.org/officeDocument/2006/bibliography"/>
   </ds:schemaRefs>

</xml_diff>